<commit_message>
First draft from Nhan
</commit_message>
<xml_diff>
--- a/project_proposal.docx
+++ b/project_proposal.docx
@@ -104,13 +104,7 @@
         <w:jc w:val="both"/>
       </w:pPr>
       <w:r>
-        <w:t xml:space="preserve">Autonomous robot cars have gained popularity in recent years due to advancements in robotics and artificial intelligence. These cars </w:t>
-      </w:r>
-      <w:r>
-        <w:t>can sense</w:t>
-      </w:r>
-      <w:r>
-        <w:t xml:space="preserve"> their environment and navigating without human intervention. In this project, we propose to design and implement a low-cost, real-time autonomous robot car using</w:t>
+        <w:t>Autonomous robot cars have gained popularity in recent years due to advancements in robotics and artificial intelligence. These cars can sense their environment and navigating without human intervention. In this project, we propose to design and implement a low-cost, real-time autonomous robot car using</w:t>
       </w:r>
       <w:r>
         <w:t xml:space="preserve"> a hardware PoC of Arduino Uno and different sensors (IMU ICM20948, ultrasonic HCSR04). In addition, we also apply a technique called</w:t>
@@ -122,10 +116,7 @@
         <w:t xml:space="preserve"> on the sensors data</w:t>
       </w:r>
       <w:r>
-        <w:t xml:space="preserve"> for noise reduction </w:t>
-      </w:r>
-      <w:r>
-        <w:t>and</w:t>
+        <w:t xml:space="preserve"> for noise reduction and</w:t>
       </w:r>
       <w:r>
         <w:t xml:space="preserve"> introduce a set of operation states to help the car work stably.</w:t>
@@ -245,6 +236,46 @@
     </w:p>
     <w:p>
       <w:pPr>
+        <w:jc w:val="both"/>
+      </w:pPr>
+    </w:p>
+    <w:p>
+      <w:pPr>
+        <w:jc w:val="both"/>
+      </w:pPr>
+    </w:p>
+    <w:p>
+      <w:pPr>
+        <w:jc w:val="both"/>
+      </w:pPr>
+    </w:p>
+    <w:p>
+      <w:pPr>
+        <w:jc w:val="both"/>
+      </w:pPr>
+    </w:p>
+    <w:p>
+      <w:pPr>
+        <w:jc w:val="both"/>
+      </w:pPr>
+    </w:p>
+    <w:p>
+      <w:pPr>
+        <w:jc w:val="both"/>
+      </w:pPr>
+    </w:p>
+    <w:p>
+      <w:pPr>
+        <w:jc w:val="both"/>
+      </w:pPr>
+    </w:p>
+    <w:p>
+      <w:pPr>
+        <w:jc w:val="both"/>
+      </w:pPr>
+    </w:p>
+    <w:p>
+      <w:pPr>
         <w:pStyle w:val="Heading1"/>
         <w:rPr>
           <w:sz w:val="32"/>
@@ -258,6 +289,7 @@
           <w:sz w:val="32"/>
           <w:szCs w:val="32"/>
         </w:rPr>
+        <w:lastRenderedPageBreak/>
         <w:t>Controlling mechanism</w:t>
       </w:r>
       <w:r>
@@ -269,48 +301,395 @@
       </w:r>
     </w:p>
     <w:p>
-      <w:r>
-        <w:t xml:space="preserve">** </w:t>
-      </w:r>
-      <w:r>
-        <w:t>Draw a f</w:t>
-      </w:r>
-      <w:r>
-        <w:t>low chart</w:t>
-      </w:r>
-    </w:p>
-    <w:p>
-      <w:r>
-        <w:t xml:space="preserve">** </w:t>
-      </w:r>
-      <w:r>
-        <w:t>Draw a s</w:t>
-      </w:r>
-      <w:r>
-        <w:t xml:space="preserve">tate </w:t>
-      </w:r>
-      <w:r>
-        <w:t xml:space="preserve">machines to completely describe each state of the system and </w:t>
-      </w:r>
-      <w:r>
-        <w:t>how systems transition between states</w:t>
-      </w:r>
-      <w:r>
-        <w:t>?</w:t>
-      </w:r>
-      <w:r>
-        <w:t xml:space="preserve"> </w:t>
-      </w:r>
-      <w:r>
-        <w:t>U</w:t>
-      </w:r>
-      <w:r>
-        <w:t>nder what conditions</w:t>
-      </w:r>
-      <w:r>
-        <w:t xml:space="preserve"> ?</w:t>
-      </w:r>
-    </w:p>
+      <w:pPr>
+        <w:rPr>
+          <w:b/>
+          <w:bCs/>
+          <w:i/>
+          <w:iCs/>
+        </w:rPr>
+      </w:pPr>
+      <w:r>
+        <w:rPr>
+          <w:b/>
+          <w:bCs/>
+          <w:i/>
+          <w:iCs/>
+        </w:rPr>
+        <w:t>Flow chart</w:t>
+      </w:r>
+    </w:p>
+    <w:p/>
+    <w:p>
+      <w:r>
+        <w:rPr>
+          <w:noProof/>
+        </w:rPr>
+        <w:drawing>
+          <wp:inline distT="0" distB="0" distL="0" distR="0" wp14:anchorId="7B716CEE" wp14:editId="14FFCE04">
+            <wp:extent cx="6400800" cy="6407150"/>
+            <wp:effectExtent l="0" t="0" r="0" b="0"/>
+            <wp:docPr id="2" name="Picture 2" descr="Diagram&#10;&#10;Description automatically generated"/>
+            <wp:cNvGraphicFramePr>
+              <a:graphicFrameLocks xmlns:a="http://schemas.openxmlformats.org/drawingml/2006/main" noChangeAspect="1"/>
+            </wp:cNvGraphicFramePr>
+            <a:graphic xmlns:a="http://schemas.openxmlformats.org/drawingml/2006/main">
+              <a:graphicData uri="http://schemas.openxmlformats.org/drawingml/2006/picture">
+                <pic:pic xmlns:pic="http://schemas.openxmlformats.org/drawingml/2006/picture">
+                  <pic:nvPicPr>
+                    <pic:cNvPr id="2" name="Picture 2" descr="Diagram&#10;&#10;Description automatically generated"/>
+                    <pic:cNvPicPr>
+                      <a:picLocks noChangeAspect="1" noChangeArrowheads="1"/>
+                    </pic:cNvPicPr>
+                  </pic:nvPicPr>
+                  <pic:blipFill>
+                    <a:blip r:embed="rId7">
+                      <a:extLst>
+                        <a:ext uri="{28A0092B-C50C-407E-A947-70E740481C1C}">
+                          <a14:useLocalDpi xmlns:a14="http://schemas.microsoft.com/office/drawing/2010/main" val="0"/>
+                        </a:ext>
+                      </a:extLst>
+                    </a:blip>
+                    <a:srcRect/>
+                    <a:stretch>
+                      <a:fillRect/>
+                    </a:stretch>
+                  </pic:blipFill>
+                  <pic:spPr bwMode="auto">
+                    <a:xfrm>
+                      <a:off x="0" y="0"/>
+                      <a:ext cx="6400800" cy="6407150"/>
+                    </a:xfrm>
+                    <a:prstGeom prst="rect">
+                      <a:avLst/>
+                    </a:prstGeom>
+                    <a:noFill/>
+                    <a:ln>
+                      <a:noFill/>
+                    </a:ln>
+                  </pic:spPr>
+                </pic:pic>
+              </a:graphicData>
+            </a:graphic>
+          </wp:inline>
+        </w:drawing>
+      </w:r>
+    </w:p>
+    <w:p/>
+    <w:p/>
+    <w:p/>
+    <w:p/>
+    <w:p/>
+    <w:p/>
+    <w:p/>
+    <w:p/>
+    <w:p/>
+    <w:p>
+      <w:pPr>
+        <w:rPr>
+          <w:b/>
+          <w:bCs/>
+          <w:i/>
+          <w:iCs/>
+        </w:rPr>
+      </w:pPr>
+      <w:r>
+        <w:rPr>
+          <w:b/>
+          <w:bCs/>
+          <w:i/>
+          <w:iCs/>
+        </w:rPr>
+        <w:t>State machines</w:t>
+      </w:r>
+    </w:p>
+    <w:p>
+      <w:r>
+        <w:rPr>
+          <w:noProof/>
+        </w:rPr>
+        <w:drawing>
+          <wp:inline distT="0" distB="0" distL="0" distR="0" wp14:anchorId="1E146BD1" wp14:editId="287DB165">
+            <wp:extent cx="6400800" cy="6802755"/>
+            <wp:effectExtent l="0" t="0" r="0" b="0"/>
+            <wp:docPr id="3" name="Picture 3" descr="Diagram, timeline&#10;&#10;Description automatically generated"/>
+            <wp:cNvGraphicFramePr>
+              <a:graphicFrameLocks xmlns:a="http://schemas.openxmlformats.org/drawingml/2006/main" noChangeAspect="1"/>
+            </wp:cNvGraphicFramePr>
+            <a:graphic xmlns:a="http://schemas.openxmlformats.org/drawingml/2006/main">
+              <a:graphicData uri="http://schemas.openxmlformats.org/drawingml/2006/picture">
+                <pic:pic xmlns:pic="http://schemas.openxmlformats.org/drawingml/2006/picture">
+                  <pic:nvPicPr>
+                    <pic:cNvPr id="3" name="Picture 3" descr="Diagram, timeline&#10;&#10;Description automatically generated"/>
+                    <pic:cNvPicPr>
+                      <a:picLocks noChangeAspect="1" noChangeArrowheads="1"/>
+                    </pic:cNvPicPr>
+                  </pic:nvPicPr>
+                  <pic:blipFill>
+                    <a:blip r:embed="rId8">
+                      <a:extLst>
+                        <a:ext uri="{28A0092B-C50C-407E-A947-70E740481C1C}">
+                          <a14:useLocalDpi xmlns:a14="http://schemas.microsoft.com/office/drawing/2010/main" val="0"/>
+                        </a:ext>
+                      </a:extLst>
+                    </a:blip>
+                    <a:srcRect/>
+                    <a:stretch>
+                      <a:fillRect/>
+                    </a:stretch>
+                  </pic:blipFill>
+                  <pic:spPr bwMode="auto">
+                    <a:xfrm>
+                      <a:off x="0" y="0"/>
+                      <a:ext cx="6400800" cy="6802755"/>
+                    </a:xfrm>
+                    <a:prstGeom prst="rect">
+                      <a:avLst/>
+                    </a:prstGeom>
+                    <a:noFill/>
+                    <a:ln>
+                      <a:noFill/>
+                    </a:ln>
+                  </pic:spPr>
+                </pic:pic>
+              </a:graphicData>
+            </a:graphic>
+          </wp:inline>
+        </w:drawing>
+      </w:r>
+    </w:p>
+    <w:p/>
+    <w:p/>
+    <w:p/>
+    <w:p/>
+    <w:p/>
+    <w:p/>
+    <w:p/>
+    <w:p/>
+    <w:p>
+      <w:pPr>
+        <w:rPr>
+          <w:b/>
+          <w:bCs/>
+          <w:i/>
+          <w:iCs/>
+        </w:rPr>
+      </w:pPr>
+      <w:r>
+        <w:rPr>
+          <w:b/>
+          <w:bCs/>
+          <w:i/>
+          <w:iCs/>
+        </w:rPr>
+        <w:lastRenderedPageBreak/>
+        <w:t>What are the possible challenges that you may need to solve?</w:t>
+      </w:r>
+    </w:p>
+    <w:p>
+      <w:pPr>
+        <w:pStyle w:val="ListParagraph"/>
+        <w:numPr>
+          <w:ilvl w:val="0"/>
+          <w:numId w:val="8"/>
+        </w:numPr>
+      </w:pPr>
+      <w:r>
+        <w:t>Sensor noise and inaccuracies: The IMU and ultrasonic sensors might provide noisy and inaccurate data, which can affect the car's navigation and obstacle detection capabilities.</w:t>
+      </w:r>
+    </w:p>
+    <w:p/>
+    <w:p>
+      <w:pPr>
+        <w:pStyle w:val="ListParagraph"/>
+        <w:numPr>
+          <w:ilvl w:val="0"/>
+          <w:numId w:val="8"/>
+        </w:numPr>
+      </w:pPr>
+      <w:r>
+        <w:t>Real-time processing: Ensuring that the system can process sensor data and control the actuators in real-time, especially with limited computational resources</w:t>
+      </w:r>
+      <w:r>
+        <w:t xml:space="preserve"> on Arduino Uno</w:t>
+      </w:r>
+      <w:r>
+        <w:t>.</w:t>
+      </w:r>
+    </w:p>
+    <w:p>
+      <w:pPr>
+        <w:pStyle w:val="ListParagraph"/>
+      </w:pPr>
+    </w:p>
+    <w:p>
+      <w:pPr>
+        <w:pStyle w:val="ListParagraph"/>
+        <w:numPr>
+          <w:ilvl w:val="0"/>
+          <w:numId w:val="8"/>
+        </w:numPr>
+      </w:pPr>
+      <w:r>
+        <w:t xml:space="preserve">The lack of resources on Tiny embedded platform like Arduino UNO (only 32kB Flash and 2kB SRAM), since some opensource libraries for those kind of sensors like ICM20948, HC-SR04, VL053X, Servo/Motor shield as well as the </w:t>
+      </w:r>
+      <w:proofErr w:type="spellStart"/>
+      <w:r>
+        <w:t>TinyEKF</w:t>
+      </w:r>
+      <w:proofErr w:type="spellEnd"/>
+      <w:r>
+        <w:t xml:space="preserve"> usually require large footprint of memory (mainly affect the SRAM). W</w:t>
+      </w:r>
+    </w:p>
+    <w:p/>
+    <w:p>
+      <w:pPr>
+        <w:pStyle w:val="ListParagraph"/>
+        <w:numPr>
+          <w:ilvl w:val="0"/>
+          <w:numId w:val="8"/>
+        </w:numPr>
+      </w:pPr>
+      <w:r>
+        <w:t>Path planning and navigation: Designing an algorithm that can efficiently navigate the car along a predefined path while avoiding obstacles</w:t>
+      </w:r>
+      <w:r>
+        <w:t xml:space="preserve"> and missing the waypoints.</w:t>
+      </w:r>
+    </w:p>
+    <w:p/>
+    <w:p/>
+    <w:p>
+      <w:pPr>
+        <w:rPr>
+          <w:b/>
+          <w:bCs/>
+          <w:i/>
+          <w:iCs/>
+        </w:rPr>
+      </w:pPr>
+      <w:r>
+        <w:rPr>
+          <w:b/>
+          <w:bCs/>
+          <w:i/>
+          <w:iCs/>
+        </w:rPr>
+        <w:t>What are possible solutions to solve these problems?</w:t>
+      </w:r>
+    </w:p>
+    <w:p>
+      <w:pPr>
+        <w:pStyle w:val="ListParagraph"/>
+        <w:numPr>
+          <w:ilvl w:val="0"/>
+          <w:numId w:val="9"/>
+        </w:numPr>
+      </w:pPr>
+      <w:r>
+        <w:t xml:space="preserve">Sensor noise and inaccuracies: Use the Extended Kalman Filter to reduce noise and improve the accuracy of </w:t>
+      </w:r>
+      <w:r>
+        <w:t>IMU</w:t>
+      </w:r>
+      <w:r>
+        <w:t xml:space="preserve"> data.</w:t>
+      </w:r>
+      <w:r>
+        <w:t xml:space="preserve"> In addition, we can also try some other common lightweight filtering techniques on IMU data like complementary filter (quite similar to EKF) and lowpass filter. Regarding the distance data collected from Ultrasonic sensor, since it works based on a strict timing impulse mechanism, we need to replace the standard library of HC-SR04 implemented by Arduino (well known for the unstable operation) with an optimized version that interact directly with the registers.</w:t>
+      </w:r>
+    </w:p>
+    <w:p/>
+    <w:p>
+      <w:pPr>
+        <w:pStyle w:val="ListParagraph"/>
+        <w:numPr>
+          <w:ilvl w:val="0"/>
+          <w:numId w:val="9"/>
+        </w:numPr>
+      </w:pPr>
+      <w:r>
+        <w:t xml:space="preserve">Real-time processing: Optimize the algorithms and code for efficient execution on the </w:t>
+      </w:r>
+      <w:r>
+        <w:t>microcontroller</w:t>
+      </w:r>
+      <w:r>
+        <w:t>, mainly adjust the level of computation from EKF to achieve real-time purpose.</w:t>
+      </w:r>
+    </w:p>
+    <w:p>
+      <w:pPr>
+        <w:pStyle w:val="ListParagraph"/>
+      </w:pPr>
+    </w:p>
+    <w:p>
+      <w:pPr>
+        <w:pStyle w:val="ListParagraph"/>
+        <w:numPr>
+          <w:ilvl w:val="0"/>
+          <w:numId w:val="9"/>
+        </w:numPr>
+      </w:pPr>
+      <w:r>
+        <w:t>The lack of resources</w:t>
+      </w:r>
+      <w:r>
+        <w:t xml:space="preserve">: Need to do some optimizations like storing some large size variable to </w:t>
+      </w:r>
+      <w:proofErr w:type="spellStart"/>
+      <w:r>
+        <w:t>Flash</w:t>
+      </w:r>
+      <w:r>
+        <w:t>lash</w:t>
+      </w:r>
+      <w:proofErr w:type="spellEnd"/>
+      <w:r>
+        <w:t xml:space="preserve"> or </w:t>
+      </w:r>
+      <w:r>
+        <w:t>EEPROM</w:t>
+      </w:r>
+      <w:r>
+        <w:t xml:space="preserve">, change the variable definition to minimize the memory footprint. We also plan to build our own version of some sensors opensource libraries to reduce </w:t>
+      </w:r>
+      <w:r>
+        <w:t>the code size and memory usage, have done with HC-SR04, still has one of ICM20948 (currently it takes over 600 bytes to just initialize the ICM20948 class on Arduino, we have checked their driver and there are many things that we do not need for this project).</w:t>
+      </w:r>
+    </w:p>
+    <w:p/>
+    <w:p>
+      <w:pPr>
+        <w:pStyle w:val="ListParagraph"/>
+        <w:numPr>
+          <w:ilvl w:val="0"/>
+          <w:numId w:val="9"/>
+        </w:numPr>
+      </w:pPr>
+      <w:r>
+        <w:t xml:space="preserve">Path planning and navigation: Implement </w:t>
+      </w:r>
+      <w:r>
+        <w:t xml:space="preserve">a reliable algorithm to keep the car move straight, can pass the </w:t>
+      </w:r>
+      <w:r>
+        <w:t>obstacles,</w:t>
+      </w:r>
+      <w:r>
+        <w:t xml:space="preserve"> and do not miss any </w:t>
+      </w:r>
+      <w:r>
+        <w:t>waypoint.</w:t>
+      </w:r>
+    </w:p>
+    <w:p/>
+    <w:p/>
+    <w:p/>
+    <w:p/>
+    <w:p/>
+    <w:p/>
     <w:p>
       <w:pPr>
         <w:pStyle w:val="Heading1"/>
@@ -324,9 +703,11 @@
           <w:sz w:val="32"/>
           <w:szCs w:val="32"/>
         </w:rPr>
+        <w:lastRenderedPageBreak/>
         <w:t>Hardware</w:t>
       </w:r>
     </w:p>
+    <w:p/>
     <w:p>
       <w:r>
         <w:t xml:space="preserve">The hardware components of the autonomous robot car will include: </w:t>
@@ -344,7 +725,16 @@
         <w:t>Microcontroller Arduino</w:t>
       </w:r>
       <w:r>
-        <w:t xml:space="preserve"> Uno </w:t>
+        <w:t xml:space="preserve"> Uno</w:t>
+      </w:r>
+      <w:r>
+        <w:t xml:space="preserve">: </w:t>
+      </w:r>
+      <w:r>
+        <w:t>~50mA</w:t>
+      </w:r>
+      <w:r>
+        <w:t xml:space="preserve"> in normal condition</w:t>
       </w:r>
     </w:p>
     <w:p>
@@ -356,8 +746,16 @@
         </w:numPr>
       </w:pPr>
       <w:r>
-        <w:lastRenderedPageBreak/>
-        <w:t xml:space="preserve">IMU sensor (ICM20948) </w:t>
+        <w:t>IMU sensor (ICM20948)</w:t>
+      </w:r>
+      <w:r>
+        <w:t xml:space="preserve">: </w:t>
+      </w:r>
+      <w:r>
+        <w:t>~3mA max</w:t>
+      </w:r>
+      <w:r>
+        <w:t xml:space="preserve"> due to the datasheet</w:t>
       </w:r>
     </w:p>
     <w:p>
@@ -369,7 +767,31 @@
         </w:numPr>
       </w:pPr>
       <w:r>
-        <w:t xml:space="preserve">Ultrasonic sensors for distance measurement (HC-SR04) </w:t>
+        <w:t xml:space="preserve">3 </w:t>
+      </w:r>
+      <w:r>
+        <w:t>Ultrasonic sensors for distance measurement (HC-SR04)</w:t>
+      </w:r>
+      <w:r>
+        <w:t xml:space="preserve">: </w:t>
+      </w:r>
+      <w:r>
+        <w:t>~</w:t>
+      </w:r>
+      <w:r>
+        <w:t>4</w:t>
+      </w:r>
+      <w:r>
+        <w:t xml:space="preserve">5mA </w:t>
+      </w:r>
+      <w:r>
+        <w:t xml:space="preserve">(15 mA </w:t>
+      </w:r>
+      <w:r>
+        <w:t>max</w:t>
+      </w:r>
+      <w:r>
+        <w:t xml:space="preserve"> each due to the datasheet)</w:t>
       </w:r>
     </w:p>
     <w:p>
@@ -381,7 +803,10 @@
         </w:numPr>
       </w:pPr>
       <w:r>
-        <w:t xml:space="preserve">Motors and motor drivers for car movement </w:t>
+        <w:t>Arduino Motor Shield V2</w:t>
+      </w:r>
+      <w:r>
+        <w:t>: around 300mA</w:t>
       </w:r>
     </w:p>
     <w:p>
@@ -396,37 +821,48 @@
         <w:t>Battery for powering the system</w:t>
       </w:r>
       <w:r>
+        <w:t xml:space="preserve"> (4 AA batteries in series)</w:t>
+      </w:r>
+      <w:r>
+        <w:t xml:space="preserve">: </w:t>
+      </w:r>
+      <w:r>
+        <w:t>each with a capacity of around 2000mAh (typical for alkaline AA batteries). Since the batteries are connected in series, the total capacity remains the same: 2000mAh</w:t>
+      </w:r>
+      <w:r>
         <w:t>.</w:t>
       </w:r>
     </w:p>
-    <w:p/>
-    <w:p>
-      <w:r>
-        <w:t xml:space="preserve">** </w:t>
-      </w:r>
-      <w:r>
-        <w:t>Estimate p</w:t>
-      </w:r>
-      <w:r>
-        <w:t>ower consumption</w:t>
-      </w:r>
-      <w:r>
-        <w:t xml:space="preserve"> and lifetime</w:t>
-      </w:r>
-      <w:r>
-        <w:t>:</w:t>
-      </w:r>
-    </w:p>
-    <w:p/>
+    <w:p>
+      <w:pPr>
+        <w:pStyle w:val="ListParagraph"/>
+        <w:numPr>
+          <w:ilvl w:val="0"/>
+          <w:numId w:val="10"/>
+        </w:numPr>
+      </w:pPr>
+      <w:r>
+        <w:t>Battery life = Battery capacity / Total current consumption = 2000mAh / 3</w:t>
+      </w:r>
+      <w:r>
+        <w:t>9</w:t>
+      </w:r>
+      <w:r>
+        <w:t>8mA ≈ 5 hours</w:t>
+      </w:r>
+      <w:r>
+        <w:t xml:space="preserve"> in perfect condition when the car keep moving frequently</w:t>
+      </w:r>
+    </w:p>
     <w:p>
       <w:bookmarkStart w:id="5" w:name="_9hx9o0b6slak" w:colFirst="0" w:colLast="0"/>
       <w:bookmarkEnd w:id="5"/>
     </w:p>
     <w:p/>
     <w:sectPr>
-      <w:headerReference w:type="default" r:id="rId7"/>
-      <w:footerReference w:type="default" r:id="rId8"/>
-      <w:footerReference w:type="first" r:id="rId9"/>
+      <w:headerReference w:type="default" r:id="rId9"/>
+      <w:footerReference w:type="default" r:id="rId10"/>
+      <w:footerReference w:type="first" r:id="rId11"/>
       <w:pgSz w:w="12240" w:h="15840"/>
       <w:pgMar w:top="1080" w:right="1080" w:bottom="1080" w:left="1080" w:header="360" w:footer="360" w:gutter="0"/>
       <w:pgNumType w:start="0"/>
@@ -554,6 +990,119 @@
 <file path=word/numbering.xml><?xml version="1.0" encoding="utf-8"?>
 <w:numbering xmlns:wpc="http://schemas.microsoft.com/office/word/2010/wordprocessingCanvas" xmlns:cx="http://schemas.microsoft.com/office/drawing/2014/chartex" xmlns:cx1="http://schemas.microsoft.com/office/drawing/2015/9/8/chartex" xmlns:cx2="http://schemas.microsoft.com/office/drawing/2015/10/21/chartex" xmlns:cx3="http://schemas.microsoft.com/office/drawing/2016/5/9/chartex" xmlns:cx4="http://schemas.microsoft.com/office/drawing/2016/5/10/chartex" xmlns:cx5="http://schemas.microsoft.com/office/drawing/2016/5/11/chartex" xmlns:cx6="http://schemas.microsoft.com/office/drawing/2016/5/12/chartex" xmlns:cx7="http://schemas.microsoft.com/office/drawing/2016/5/13/chartex" xmlns:cx8="http://schemas.microsoft.com/office/drawing/2016/5/14/chartex" xmlns:mc="http://schemas.openxmlformats.org/markup-compatibility/2006" xmlns:aink="http://schemas.microsoft.com/office/drawing/2016/ink" xmlns:am3d="http://schemas.microsoft.com/office/drawing/2017/model3d" xmlns:o="urn:schemas-microsoft-com:office:office" xmlns:oel="http://schemas.microsoft.com/office/2019/extlst" xmlns:r="http://schemas.openxmlformats.org/officeDocument/2006/relationships" xmlns:m="http://schemas.openxmlformats.org/officeDocument/2006/math" xmlns:v="urn:schemas-microsoft-com:vml" xmlns:wp14="http://schemas.microsoft.com/office/word/2010/wordprocessingDrawing" xmlns:wp="http://schemas.openxmlformats.org/drawingml/2006/wordprocessingDrawing" xmlns:w10="urn:schemas-microsoft-com:office:word" xmlns:w="http://schemas.openxmlformats.org/wordprocessingml/2006/main" xmlns:w14="http://schemas.microsoft.com/office/word/2010/wordml" xmlns:w15="http://schemas.microsoft.com/office/word/2012/wordml" xmlns:w16cex="http://schemas.microsoft.com/office/word/2018/wordml/cex" xmlns:w16cid="http://schemas.microsoft.com/office/word/2016/wordml/cid" xmlns:w16="http://schemas.microsoft.com/office/word/2018/wordml" xmlns:w16du="http://schemas.microsoft.com/office/word/2023/wordml/word16du" xmlns:w16sdtdh="http://schemas.microsoft.com/office/word/2020/wordml/sdtdatahash" xmlns:w16se="http://schemas.microsoft.com/office/word/2015/wordml/symex" xmlns:wpg="http://schemas.microsoft.com/office/word/2010/wordprocessingGroup" xmlns:wpi="http://schemas.microsoft.com/office/word/2010/wordprocessingInk" xmlns:wne="http://schemas.microsoft.com/office/word/2006/wordml" xmlns:wps="http://schemas.microsoft.com/office/word/2010/wordprocessingShape" mc:Ignorable="w14 w15 w16se w16cid w16 w16cex w16sdtdh wp14">
   <w:abstractNum w:abstractNumId="0" w15:restartNumberingAfterBreak="0">
+    <w:nsid w:val="16877373"/>
+    <w:multiLevelType w:val="hybridMultilevel"/>
+    <w:tmpl w:val="759C7D78"/>
+    <w:lvl w:ilvl="0" w:tplc="4F4464A4">
+      <w:start w:val="5"/>
+      <w:numFmt w:val="bullet"/>
+      <w:lvlText w:val=""/>
+      <w:lvlJc w:val="left"/>
+      <w:pPr>
+        <w:ind w:left="720" w:hanging="360"/>
+      </w:pPr>
+      <w:rPr>
+        <w:rFonts w:ascii="Wingdings" w:eastAsia="Arial" w:hAnsi="Wingdings" w:cs="Arial" w:hint="default"/>
+      </w:rPr>
+    </w:lvl>
+    <w:lvl w:ilvl="1" w:tplc="04090003" w:tentative="1">
+      <w:start w:val="1"/>
+      <w:numFmt w:val="bullet"/>
+      <w:lvlText w:val="o"/>
+      <w:lvlJc w:val="left"/>
+      <w:pPr>
+        <w:ind w:left="1440" w:hanging="360"/>
+      </w:pPr>
+      <w:rPr>
+        <w:rFonts w:ascii="Courier New" w:hAnsi="Courier New" w:cs="Courier New" w:hint="default"/>
+      </w:rPr>
+    </w:lvl>
+    <w:lvl w:ilvl="2" w:tplc="04090005" w:tentative="1">
+      <w:start w:val="1"/>
+      <w:numFmt w:val="bullet"/>
+      <w:lvlText w:val=""/>
+      <w:lvlJc w:val="left"/>
+      <w:pPr>
+        <w:ind w:left="2160" w:hanging="360"/>
+      </w:pPr>
+      <w:rPr>
+        <w:rFonts w:ascii="Wingdings" w:hAnsi="Wingdings" w:hint="default"/>
+      </w:rPr>
+    </w:lvl>
+    <w:lvl w:ilvl="3" w:tplc="04090001" w:tentative="1">
+      <w:start w:val="1"/>
+      <w:numFmt w:val="bullet"/>
+      <w:lvlText w:val=""/>
+      <w:lvlJc w:val="left"/>
+      <w:pPr>
+        <w:ind w:left="2880" w:hanging="360"/>
+      </w:pPr>
+      <w:rPr>
+        <w:rFonts w:ascii="Symbol" w:hAnsi="Symbol" w:hint="default"/>
+      </w:rPr>
+    </w:lvl>
+    <w:lvl w:ilvl="4" w:tplc="04090003" w:tentative="1">
+      <w:start w:val="1"/>
+      <w:numFmt w:val="bullet"/>
+      <w:lvlText w:val="o"/>
+      <w:lvlJc w:val="left"/>
+      <w:pPr>
+        <w:ind w:left="3600" w:hanging="360"/>
+      </w:pPr>
+      <w:rPr>
+        <w:rFonts w:ascii="Courier New" w:hAnsi="Courier New" w:cs="Courier New" w:hint="default"/>
+      </w:rPr>
+    </w:lvl>
+    <w:lvl w:ilvl="5" w:tplc="04090005" w:tentative="1">
+      <w:start w:val="1"/>
+      <w:numFmt w:val="bullet"/>
+      <w:lvlText w:val=""/>
+      <w:lvlJc w:val="left"/>
+      <w:pPr>
+        <w:ind w:left="4320" w:hanging="360"/>
+      </w:pPr>
+      <w:rPr>
+        <w:rFonts w:ascii="Wingdings" w:hAnsi="Wingdings" w:hint="default"/>
+      </w:rPr>
+    </w:lvl>
+    <w:lvl w:ilvl="6" w:tplc="04090001" w:tentative="1">
+      <w:start w:val="1"/>
+      <w:numFmt w:val="bullet"/>
+      <w:lvlText w:val=""/>
+      <w:lvlJc w:val="left"/>
+      <w:pPr>
+        <w:ind w:left="5040" w:hanging="360"/>
+      </w:pPr>
+      <w:rPr>
+        <w:rFonts w:ascii="Symbol" w:hAnsi="Symbol" w:hint="default"/>
+      </w:rPr>
+    </w:lvl>
+    <w:lvl w:ilvl="7" w:tplc="04090003" w:tentative="1">
+      <w:start w:val="1"/>
+      <w:numFmt w:val="bullet"/>
+      <w:lvlText w:val="o"/>
+      <w:lvlJc w:val="left"/>
+      <w:pPr>
+        <w:ind w:left="5760" w:hanging="360"/>
+      </w:pPr>
+      <w:rPr>
+        <w:rFonts w:ascii="Courier New" w:hAnsi="Courier New" w:cs="Courier New" w:hint="default"/>
+      </w:rPr>
+    </w:lvl>
+    <w:lvl w:ilvl="8" w:tplc="04090005" w:tentative="1">
+      <w:start w:val="1"/>
+      <w:numFmt w:val="bullet"/>
+      <w:lvlText w:val=""/>
+      <w:lvlJc w:val="left"/>
+      <w:pPr>
+        <w:ind w:left="6480" w:hanging="360"/>
+      </w:pPr>
+      <w:rPr>
+        <w:rFonts w:ascii="Wingdings" w:hAnsi="Wingdings" w:hint="default"/>
+      </w:rPr>
+    </w:lvl>
+  </w:abstractNum>
+  <w:abstractNum w:abstractNumId="1" w15:restartNumberingAfterBreak="0">
     <w:nsid w:val="20EB1006"/>
     <w:multiLevelType w:val="hybridMultilevel"/>
     <w:tmpl w:val="DE144902"/>
@@ -666,7 +1215,120 @@
       </w:rPr>
     </w:lvl>
   </w:abstractNum>
-  <w:abstractNum w:abstractNumId="1" w15:restartNumberingAfterBreak="0">
+  <w:abstractNum w:abstractNumId="2" w15:restartNumberingAfterBreak="0">
+    <w:nsid w:val="381D7C45"/>
+    <w:multiLevelType w:val="hybridMultilevel"/>
+    <w:tmpl w:val="849861C2"/>
+    <w:lvl w:ilvl="0" w:tplc="04090001">
+      <w:start w:val="1"/>
+      <w:numFmt w:val="bullet"/>
+      <w:lvlText w:val=""/>
+      <w:lvlJc w:val="left"/>
+      <w:pPr>
+        <w:ind w:left="720" w:hanging="360"/>
+      </w:pPr>
+      <w:rPr>
+        <w:rFonts w:ascii="Symbol" w:hAnsi="Symbol" w:hint="default"/>
+      </w:rPr>
+    </w:lvl>
+    <w:lvl w:ilvl="1" w:tplc="04090003" w:tentative="1">
+      <w:start w:val="1"/>
+      <w:numFmt w:val="bullet"/>
+      <w:lvlText w:val="o"/>
+      <w:lvlJc w:val="left"/>
+      <w:pPr>
+        <w:ind w:left="1440" w:hanging="360"/>
+      </w:pPr>
+      <w:rPr>
+        <w:rFonts w:ascii="Courier New" w:hAnsi="Courier New" w:cs="Courier New" w:hint="default"/>
+      </w:rPr>
+    </w:lvl>
+    <w:lvl w:ilvl="2" w:tplc="04090005" w:tentative="1">
+      <w:start w:val="1"/>
+      <w:numFmt w:val="bullet"/>
+      <w:lvlText w:val=""/>
+      <w:lvlJc w:val="left"/>
+      <w:pPr>
+        <w:ind w:left="2160" w:hanging="360"/>
+      </w:pPr>
+      <w:rPr>
+        <w:rFonts w:ascii="Wingdings" w:hAnsi="Wingdings" w:hint="default"/>
+      </w:rPr>
+    </w:lvl>
+    <w:lvl w:ilvl="3" w:tplc="04090001" w:tentative="1">
+      <w:start w:val="1"/>
+      <w:numFmt w:val="bullet"/>
+      <w:lvlText w:val=""/>
+      <w:lvlJc w:val="left"/>
+      <w:pPr>
+        <w:ind w:left="2880" w:hanging="360"/>
+      </w:pPr>
+      <w:rPr>
+        <w:rFonts w:ascii="Symbol" w:hAnsi="Symbol" w:hint="default"/>
+      </w:rPr>
+    </w:lvl>
+    <w:lvl w:ilvl="4" w:tplc="04090003" w:tentative="1">
+      <w:start w:val="1"/>
+      <w:numFmt w:val="bullet"/>
+      <w:lvlText w:val="o"/>
+      <w:lvlJc w:val="left"/>
+      <w:pPr>
+        <w:ind w:left="3600" w:hanging="360"/>
+      </w:pPr>
+      <w:rPr>
+        <w:rFonts w:ascii="Courier New" w:hAnsi="Courier New" w:cs="Courier New" w:hint="default"/>
+      </w:rPr>
+    </w:lvl>
+    <w:lvl w:ilvl="5" w:tplc="04090005" w:tentative="1">
+      <w:start w:val="1"/>
+      <w:numFmt w:val="bullet"/>
+      <w:lvlText w:val=""/>
+      <w:lvlJc w:val="left"/>
+      <w:pPr>
+        <w:ind w:left="4320" w:hanging="360"/>
+      </w:pPr>
+      <w:rPr>
+        <w:rFonts w:ascii="Wingdings" w:hAnsi="Wingdings" w:hint="default"/>
+      </w:rPr>
+    </w:lvl>
+    <w:lvl w:ilvl="6" w:tplc="04090001" w:tentative="1">
+      <w:start w:val="1"/>
+      <w:numFmt w:val="bullet"/>
+      <w:lvlText w:val=""/>
+      <w:lvlJc w:val="left"/>
+      <w:pPr>
+        <w:ind w:left="5040" w:hanging="360"/>
+      </w:pPr>
+      <w:rPr>
+        <w:rFonts w:ascii="Symbol" w:hAnsi="Symbol" w:hint="default"/>
+      </w:rPr>
+    </w:lvl>
+    <w:lvl w:ilvl="7" w:tplc="04090003" w:tentative="1">
+      <w:start w:val="1"/>
+      <w:numFmt w:val="bullet"/>
+      <w:lvlText w:val="o"/>
+      <w:lvlJc w:val="left"/>
+      <w:pPr>
+        <w:ind w:left="5760" w:hanging="360"/>
+      </w:pPr>
+      <w:rPr>
+        <w:rFonts w:ascii="Courier New" w:hAnsi="Courier New" w:cs="Courier New" w:hint="default"/>
+      </w:rPr>
+    </w:lvl>
+    <w:lvl w:ilvl="8" w:tplc="04090005" w:tentative="1">
+      <w:start w:val="1"/>
+      <w:numFmt w:val="bullet"/>
+      <w:lvlText w:val=""/>
+      <w:lvlJc w:val="left"/>
+      <w:pPr>
+        <w:ind w:left="6480" w:hanging="360"/>
+      </w:pPr>
+      <w:rPr>
+        <w:rFonts w:ascii="Wingdings" w:hAnsi="Wingdings" w:hint="default"/>
+      </w:rPr>
+    </w:lvl>
+  </w:abstractNum>
+  <w:abstractNum w:abstractNumId="3" w15:restartNumberingAfterBreak="0">
     <w:nsid w:val="49AA3614"/>
     <w:multiLevelType w:val="hybridMultilevel"/>
     <w:tmpl w:val="9F169E70"/>
@@ -779,7 +1441,7 @@
       </w:rPr>
     </w:lvl>
   </w:abstractNum>
-  <w:abstractNum w:abstractNumId="2" w15:restartNumberingAfterBreak="0">
+  <w:abstractNum w:abstractNumId="4" w15:restartNumberingAfterBreak="0">
     <w:nsid w:val="4B6D5522"/>
     <w:multiLevelType w:val="hybridMultilevel"/>
     <w:tmpl w:val="5C103C5C"/>
@@ -892,7 +1554,7 @@
       </w:rPr>
     </w:lvl>
   </w:abstractNum>
-  <w:abstractNum w:abstractNumId="3" w15:restartNumberingAfterBreak="0">
+  <w:abstractNum w:abstractNumId="5" w15:restartNumberingAfterBreak="0">
     <w:nsid w:val="5BDC5849"/>
     <w:multiLevelType w:val="hybridMultilevel"/>
     <w:tmpl w:val="57A23992"/>
@@ -1005,7 +1667,120 @@
       </w:rPr>
     </w:lvl>
   </w:abstractNum>
-  <w:abstractNum w:abstractNumId="4" w15:restartNumberingAfterBreak="0">
+  <w:abstractNum w:abstractNumId="6" w15:restartNumberingAfterBreak="0">
+    <w:nsid w:val="5C422916"/>
+    <w:multiLevelType w:val="hybridMultilevel"/>
+    <w:tmpl w:val="B4C0D916"/>
+    <w:lvl w:ilvl="0" w:tplc="04090001">
+      <w:start w:val="1"/>
+      <w:numFmt w:val="bullet"/>
+      <w:lvlText w:val=""/>
+      <w:lvlJc w:val="left"/>
+      <w:pPr>
+        <w:ind w:left="720" w:hanging="360"/>
+      </w:pPr>
+      <w:rPr>
+        <w:rFonts w:ascii="Symbol" w:hAnsi="Symbol" w:hint="default"/>
+      </w:rPr>
+    </w:lvl>
+    <w:lvl w:ilvl="1" w:tplc="04090003" w:tentative="1">
+      <w:start w:val="1"/>
+      <w:numFmt w:val="bullet"/>
+      <w:lvlText w:val="o"/>
+      <w:lvlJc w:val="left"/>
+      <w:pPr>
+        <w:ind w:left="1440" w:hanging="360"/>
+      </w:pPr>
+      <w:rPr>
+        <w:rFonts w:ascii="Courier New" w:hAnsi="Courier New" w:cs="Courier New" w:hint="default"/>
+      </w:rPr>
+    </w:lvl>
+    <w:lvl w:ilvl="2" w:tplc="04090005" w:tentative="1">
+      <w:start w:val="1"/>
+      <w:numFmt w:val="bullet"/>
+      <w:lvlText w:val=""/>
+      <w:lvlJc w:val="left"/>
+      <w:pPr>
+        <w:ind w:left="2160" w:hanging="360"/>
+      </w:pPr>
+      <w:rPr>
+        <w:rFonts w:ascii="Wingdings" w:hAnsi="Wingdings" w:hint="default"/>
+      </w:rPr>
+    </w:lvl>
+    <w:lvl w:ilvl="3" w:tplc="04090001" w:tentative="1">
+      <w:start w:val="1"/>
+      <w:numFmt w:val="bullet"/>
+      <w:lvlText w:val=""/>
+      <w:lvlJc w:val="left"/>
+      <w:pPr>
+        <w:ind w:left="2880" w:hanging="360"/>
+      </w:pPr>
+      <w:rPr>
+        <w:rFonts w:ascii="Symbol" w:hAnsi="Symbol" w:hint="default"/>
+      </w:rPr>
+    </w:lvl>
+    <w:lvl w:ilvl="4" w:tplc="04090003" w:tentative="1">
+      <w:start w:val="1"/>
+      <w:numFmt w:val="bullet"/>
+      <w:lvlText w:val="o"/>
+      <w:lvlJc w:val="left"/>
+      <w:pPr>
+        <w:ind w:left="3600" w:hanging="360"/>
+      </w:pPr>
+      <w:rPr>
+        <w:rFonts w:ascii="Courier New" w:hAnsi="Courier New" w:cs="Courier New" w:hint="default"/>
+      </w:rPr>
+    </w:lvl>
+    <w:lvl w:ilvl="5" w:tplc="04090005" w:tentative="1">
+      <w:start w:val="1"/>
+      <w:numFmt w:val="bullet"/>
+      <w:lvlText w:val=""/>
+      <w:lvlJc w:val="left"/>
+      <w:pPr>
+        <w:ind w:left="4320" w:hanging="360"/>
+      </w:pPr>
+      <w:rPr>
+        <w:rFonts w:ascii="Wingdings" w:hAnsi="Wingdings" w:hint="default"/>
+      </w:rPr>
+    </w:lvl>
+    <w:lvl w:ilvl="6" w:tplc="04090001" w:tentative="1">
+      <w:start w:val="1"/>
+      <w:numFmt w:val="bullet"/>
+      <w:lvlText w:val=""/>
+      <w:lvlJc w:val="left"/>
+      <w:pPr>
+        <w:ind w:left="5040" w:hanging="360"/>
+      </w:pPr>
+      <w:rPr>
+        <w:rFonts w:ascii="Symbol" w:hAnsi="Symbol" w:hint="default"/>
+      </w:rPr>
+    </w:lvl>
+    <w:lvl w:ilvl="7" w:tplc="04090003" w:tentative="1">
+      <w:start w:val="1"/>
+      <w:numFmt w:val="bullet"/>
+      <w:lvlText w:val="o"/>
+      <w:lvlJc w:val="left"/>
+      <w:pPr>
+        <w:ind w:left="5760" w:hanging="360"/>
+      </w:pPr>
+      <w:rPr>
+        <w:rFonts w:ascii="Courier New" w:hAnsi="Courier New" w:cs="Courier New" w:hint="default"/>
+      </w:rPr>
+    </w:lvl>
+    <w:lvl w:ilvl="8" w:tplc="04090005" w:tentative="1">
+      <w:start w:val="1"/>
+      <w:numFmt w:val="bullet"/>
+      <w:lvlText w:val=""/>
+      <w:lvlJc w:val="left"/>
+      <w:pPr>
+        <w:ind w:left="6480" w:hanging="360"/>
+      </w:pPr>
+      <w:rPr>
+        <w:rFonts w:ascii="Wingdings" w:hAnsi="Wingdings" w:hint="default"/>
+      </w:rPr>
+    </w:lvl>
+  </w:abstractNum>
+  <w:abstractNum w:abstractNumId="7" w15:restartNumberingAfterBreak="0">
     <w:nsid w:val="68363466"/>
     <w:multiLevelType w:val="hybridMultilevel"/>
     <w:tmpl w:val="BD9A3BA2"/>
@@ -1118,7 +1893,7 @@
       </w:rPr>
     </w:lvl>
   </w:abstractNum>
-  <w:abstractNum w:abstractNumId="5" w15:restartNumberingAfterBreak="0">
+  <w:abstractNum w:abstractNumId="8" w15:restartNumberingAfterBreak="0">
     <w:nsid w:val="6E4D436C"/>
     <w:multiLevelType w:val="hybridMultilevel"/>
     <w:tmpl w:val="FF144F0A"/>
@@ -1207,7 +1982,7 @@
       </w:pPr>
     </w:lvl>
   </w:abstractNum>
-  <w:abstractNum w:abstractNumId="6" w15:restartNumberingAfterBreak="0">
+  <w:abstractNum w:abstractNumId="9" w15:restartNumberingAfterBreak="0">
     <w:nsid w:val="6E5B6C80"/>
     <w:multiLevelType w:val="hybridMultilevel"/>
     <w:tmpl w:val="750CD10C"/>
@@ -1321,25 +2096,34 @@
     </w:lvl>
   </w:abstractNum>
   <w:num w:numId="1" w16cid:durableId="1685551533">
+    <w:abstractNumId w:val="3"/>
+  </w:num>
+  <w:num w:numId="2" w16cid:durableId="768621981">
+    <w:abstractNumId w:val="9"/>
+  </w:num>
+  <w:num w:numId="3" w16cid:durableId="1887334738">
+    <w:abstractNumId w:val="8"/>
+  </w:num>
+  <w:num w:numId="4" w16cid:durableId="743798422">
+    <w:abstractNumId w:val="7"/>
+  </w:num>
+  <w:num w:numId="5" w16cid:durableId="917207124">
+    <w:abstractNumId w:val="4"/>
+  </w:num>
+  <w:num w:numId="6" w16cid:durableId="1220095082">
     <w:abstractNumId w:val="1"/>
   </w:num>
-  <w:num w:numId="2" w16cid:durableId="768621981">
+  <w:num w:numId="7" w16cid:durableId="1202791718">
+    <w:abstractNumId w:val="5"/>
+  </w:num>
+  <w:num w:numId="8" w16cid:durableId="91517477">
+    <w:abstractNumId w:val="2"/>
+  </w:num>
+  <w:num w:numId="9" w16cid:durableId="394163890">
     <w:abstractNumId w:val="6"/>
   </w:num>
-  <w:num w:numId="3" w16cid:durableId="1887334738">
-    <w:abstractNumId w:val="5"/>
-  </w:num>
-  <w:num w:numId="4" w16cid:durableId="743798422">
-    <w:abstractNumId w:val="4"/>
-  </w:num>
-  <w:num w:numId="5" w16cid:durableId="917207124">
-    <w:abstractNumId w:val="2"/>
-  </w:num>
-  <w:num w:numId="6" w16cid:durableId="1220095082">
+  <w:num w:numId="10" w16cid:durableId="1353335272">
     <w:abstractNumId w:val="0"/>
-  </w:num>
-  <w:num w:numId="7" w16cid:durableId="1202791718">
-    <w:abstractNumId w:val="3"/>
   </w:num>
 </w:numbering>
 </file>

</xml_diff>